<commit_message>
feat: Update pandoc reference.docx again.
</commit_message>
<xml_diff>
--- a/homefiles/.config/pandoc/reference.docx
+++ b/homefiles/.config/pandoc/reference.docx
@@ -877,7 +877,7 @@
         <w:left w:val="single" w:sz="36" w:space="8" w:color="DFE2E5"/>
       </w:pBdr>
       <w:spacing w:before="100" w:after="100"/>
-      <w:ind w:firstLine="0" w:left="340" w:right="340"/>
+      <w:ind w:firstLine="0" w:left="284" w:right="284"/>
     </w:pPr>
     <w:rPr>
       <w:color w:val="777777"/>
@@ -900,7 +900,7 @@
     <w:qFormat/>
     <w:pPr>
       <w:spacing w:before="100" w:after="100"/>
-      <w:ind w:firstLine="0" w:left="340" w:right="340"/>
+      <w:ind w:firstLine="0" w:left="284" w:right="284"/>
     </w:pPr>
   </w:style>
   <w:style w:type="character" w:default="1" w:styleId="DefaultParagraphFont">

</xml_diff>

<commit_message>
feat: Update pandoc reference.docx, the last time.
</commit_message>
<xml_diff>
--- a/homefiles/.config/pandoc/reference.docx
+++ b/homefiles/.config/pandoc/reference.docx
@@ -382,9 +382,7 @@
 </w:t>
       </w:r>
     </w:p>
-    <w:sectPr>
-      <w:pgMar w:top="720" w:right="720" w:bottom="720" w:left="720" w:header="720" w:footer="720" w:gutter="0"/>
-    </w:sectPr>
+    <w:sectPr/>
   </w:body>
 </w:document>
 </file>

</xml_diff>